<commit_message>
Add system notes of 24/11/2021
</commit_message>
<xml_diff>
--- a/TEORIA/CISCO/sistemi 2 lezione.docx
+++ b/TEORIA/CISCO/sistemi 2 lezione.docx
@@ -4,7 +4,6 @@
   <w:body>
     <w:p>
       <w:pPr>
-        <w:jc w:val="center"/>
         <w:rPr>
           <w:b/>
           <w:color w:val="FF0000"/>
@@ -30,12 +29,7 @@
         <w:t>Area di trasferimento</w:t>
       </w:r>
       <w:r>
-        <w:t>: trasferire dati tra PC fisso e PC portatile, e l’aerea di trasferimento è molto piccol</w:t>
-      </w:r>
-      <w:bookmarkStart w:id="0" w:name="_GoBack"/>
-      <w:bookmarkEnd w:id="0"/>
-      <w:r>
-        <w:t>a</w:t>
+        <w:t>: trasferire dati tra PC fisso e PC portatile, e l’aerea di trasferimento è molto piccola</w:t>
       </w:r>
       <w:r>
         <w:t xml:space="preserve"> (come nella tipologia Punto-Punto)</w:t>
@@ -885,11 +879,8 @@
       <w:r>
         <w:t xml:space="preserve">  </w:t>
       </w:r>
-    </w:p>
-    <w:p>
-      <w:pPr>
-        <w:jc w:val="center"/>
-      </w:pPr>
+      <w:bookmarkStart w:id="0" w:name="_GoBack"/>
+      <w:bookmarkEnd w:id="0"/>
     </w:p>
     <w:sectPr>
       <w:headerReference w:type="default" r:id="rId8"/>
@@ -2558,7 +2549,7 @@
 </file>
 
 <file path=customXml/itemProps1.xml><?xml version="1.0" encoding="utf-8"?>
-<ds:datastoreItem xmlns:ds="http://schemas.openxmlformats.org/officeDocument/2006/customXml" ds:itemID="{E2D389F8-9491-4742-88EA-2593B9DEF7DC}">
+<ds:datastoreItem xmlns:ds="http://schemas.openxmlformats.org/officeDocument/2006/customXml" ds:itemID="{5B440A6B-A760-4391-A0AE-72A70157165C}">
   <ds:schemaRefs>
     <ds:schemaRef ds:uri="http://schemas.openxmlformats.org/officeDocument/2006/bibliography"/>
   </ds:schemaRefs>

</xml_diff>